<commit_message>
Se actualiza la CV
</commit_message>
<xml_diff>
--- a/static/CV_Kevin_Olivella_ATS.docx
+++ b/static/CV_Kevin_Olivella_ATS.docx
@@ -205,7 +205,16 @@
           <w:bCs/>
           <w:lang w:val="es-CO"/>
         </w:rPr>
-        <w:t xml:space="preserve"> https://kevolive.github.io/Portafolio_KAOF/</w:t>
+        <w:t xml:space="preserve"> </w:t>
+      </w:r>
+      <w:r>
+        <w:rPr>
+          <w:rFonts w:ascii="Arial" w:hAnsi="Arial" w:cs="Arial"/>
+          <w:b/>
+          <w:bCs/>
+          <w:lang w:val="es-CO"/>
+        </w:rPr>
+        <w:t>https://portafoliokevinolivella.netlify.app/#inicio</w:t>
       </w:r>
     </w:p>
     <w:p>
@@ -1276,7 +1285,7 @@
           <w:lang w:val="es-CO"/>
         </w:rPr>
         <w:br/>
-        <w:t>- Interés en prácticas o primer empleo en desarrollo web</w:t>
+        <w:t>- Interés en primer empleo en desarrollo web</w:t>
       </w:r>
       <w:r>
         <w:rPr>

</xml_diff>